<commit_message>
Aggiornati casi di test
</commit_message>
<xml_diff>
--- a/IS - Prova del 03-02-2020/SoftwareLaurea(TEST).docx
+++ b/IS - Prova del 03-02-2020/SoftwareLaurea(TEST).docx
@@ -96,8 +96,6 @@
         </w:rPr>
         <w:t>TestCases.java</w:t>
       </w:r>
-      <w:bookmarkStart w:id="0" w:name="_GoBack"/>
-      <w:bookmarkEnd w:id="0"/>
     </w:p>
     <w:p>
       <w:pPr>
@@ -354,7 +352,36 @@
           <w:sz w:val="22"/>
           <w:szCs w:val="22"/>
         </w:rPr>
-        <w:t xml:space="preserve">IL TEST 12 </w:t>
+        <w:t xml:space="preserve">IL TEST </w:t>
+      </w:r>
+      <w:r>
+        <w:rPr>
+          <w:b/>
+          <w:bCs/>
+          <w:sz w:val="22"/>
+          <w:szCs w:val="22"/>
+        </w:rPr>
+        <w:t xml:space="preserve">del valore negativo dei </w:t>
+      </w:r>
+      <w:proofErr w:type="spellStart"/>
+      <w:r>
+        <w:rPr>
+          <w:b/>
+          <w:bCs/>
+          <w:sz w:val="22"/>
+          <w:szCs w:val="22"/>
+        </w:rPr>
+        <w:t>cfu</w:t>
+      </w:r>
+      <w:proofErr w:type="spellEnd"/>
+      <w:r>
+        <w:rPr>
+          <w:b/>
+          <w:bCs/>
+          <w:sz w:val="22"/>
+          <w:szCs w:val="22"/>
+        </w:rPr>
+        <w:t xml:space="preserve"> </w:t>
       </w:r>
       <w:r>
         <w:rPr>
@@ -377,7 +404,7 @@
           <w:sz w:val="22"/>
           <w:szCs w:val="22"/>
         </w:rPr>
-        <w:t>, ma è stato comunque eseguito per coerenza.</w:t>
+        <w:t>, è per questo non rilevante</w:t>
       </w:r>
     </w:p>
     <w:p>
@@ -934,8 +961,16 @@
               <w:rPr>
                 <w:b/>
                 <w:bCs/>
-              </w:rPr>
-              <w:t xml:space="preserve">&lt;0 [ERROR] </w:t>
+                <w:strike/>
+              </w:rPr>
+              <w:t>&lt;0 [ERROR]</w:t>
+            </w:r>
+            <w:r>
+              <w:rPr>
+                <w:b/>
+                <w:bCs/>
+              </w:rPr>
+              <w:t xml:space="preserve"> </w:t>
             </w:r>
             <w:r>
               <w:rPr>
@@ -3847,21 +3882,7 @@
                 <w:rFonts w:ascii="Calibri" w:hAnsi="Calibri"/>
                 <w:bCs/>
               </w:rPr>
-              <w:t>Tre elaborati disponibili, tre preferenze, accettate</w:t>
-            </w:r>
-            <w:r>
-              <w:rPr>
-                <w:rFonts w:ascii="Calibri" w:hAnsi="Calibri"/>
-                <w:bCs/>
-              </w:rPr>
-              <w:t xml:space="preserve"> solo l’ultima</w:t>
-            </w:r>
-            <w:r>
-              <w:rPr>
-                <w:rFonts w:ascii="Calibri" w:hAnsi="Calibri"/>
-                <w:bCs/>
-              </w:rPr>
-              <w:t xml:space="preserve">, </w:t>
+              <w:t xml:space="preserve">Tre elaborati disponibili, tre preferenze, accettate solo l’ultima, </w:t>
             </w:r>
             <w:proofErr w:type="gramStart"/>
             <w:r>
@@ -3869,21 +3890,7 @@
                 <w:rFonts w:ascii="Calibri" w:hAnsi="Calibri"/>
                 <w:bCs/>
               </w:rPr>
-              <w:t>assegnabil</w:t>
-            </w:r>
-            <w:r>
-              <w:rPr>
-                <w:rFonts w:ascii="Calibri" w:hAnsi="Calibri"/>
-                <w:bCs/>
-              </w:rPr>
-              <w:t xml:space="preserve">i </w:t>
-            </w:r>
-            <w:r>
-              <w:rPr>
-                <w:rFonts w:ascii="Calibri" w:hAnsi="Calibri"/>
-                <w:bCs/>
-              </w:rPr>
-              <w:t>studente ammissibile</w:t>
+              <w:t>assegnabili studente ammissibile</w:t>
             </w:r>
             <w:proofErr w:type="gramEnd"/>
             <w:r>
@@ -4119,39 +4126,7 @@
                 <w:bCs/>
                 <w:lang w:val="en-GB"/>
               </w:rPr>
-              <w:t>(studenteID1, [1, 2, 3], [</w:t>
-            </w:r>
-            <w:r>
-              <w:rPr>
-                <w:rFonts w:ascii="Calibri" w:hAnsi="Calibri"/>
-                <w:bCs/>
-                <w:lang w:val="en-GB"/>
-              </w:rPr>
-              <w:t>false</w:t>
-            </w:r>
-            <w:r>
-              <w:rPr>
-                <w:rFonts w:ascii="Calibri" w:hAnsi="Calibri"/>
-                <w:bCs/>
-                <w:lang w:val="en-GB"/>
-              </w:rPr>
-              <w:t xml:space="preserve">, </w:t>
-            </w:r>
-            <w:r>
-              <w:rPr>
-                <w:rFonts w:ascii="Calibri" w:hAnsi="Calibri"/>
-                <w:bCs/>
-                <w:lang w:val="en-GB"/>
-              </w:rPr>
-              <w:t>false</w:t>
-            </w:r>
-            <w:r>
-              <w:rPr>
-                <w:rFonts w:ascii="Calibri" w:hAnsi="Calibri"/>
-                <w:bCs/>
-                <w:lang w:val="en-GB"/>
-              </w:rPr>
-              <w:t>, true])</w:t>
+              <w:t>(studenteID1, [1, 2, 3], [false, false, true])</w:t>
             </w:r>
           </w:p>
         </w:tc>
@@ -4173,21 +4148,7 @@
                 <w:rFonts w:ascii="Calibri" w:hAnsi="Calibri"/>
                 <w:bCs/>
               </w:rPr>
-              <w:t>Assegnazione valida per lo studente con la</w:t>
-            </w:r>
-            <w:r>
-              <w:rPr>
-                <w:rFonts w:ascii="Calibri" w:hAnsi="Calibri"/>
-                <w:bCs/>
-              </w:rPr>
-              <w:t xml:space="preserve"> terza</w:t>
-            </w:r>
-            <w:r>
-              <w:rPr>
-                <w:rFonts w:ascii="Calibri" w:hAnsi="Calibri"/>
-                <w:bCs/>
-              </w:rPr>
-              <w:t xml:space="preserve"> preferenza.</w:t>
+              <w:t>Assegnazione valida per lo studente con la terza preferenza.</w:t>
             </w:r>
           </w:p>
         </w:tc>
@@ -4231,21 +4192,7 @@
                 <w:rFonts w:ascii="Calibri" w:hAnsi="Calibri"/>
                 <w:bCs/>
               </w:rPr>
-              <w:t xml:space="preserve">Assegnazione di Elaborato id </w:t>
-            </w:r>
-            <w:r>
-              <w:rPr>
-                <w:rFonts w:ascii="Calibri" w:hAnsi="Calibri"/>
-                <w:bCs/>
-              </w:rPr>
-              <w:t>3</w:t>
-            </w:r>
-            <w:r>
-              <w:rPr>
-                <w:rFonts w:ascii="Calibri" w:hAnsi="Calibri"/>
-                <w:bCs/>
-              </w:rPr>
-              <w:t xml:space="preserve"> e Studente id 1</w:t>
+              <w:t>Assegnazione di Elaborato id 3 e Studente id 1</w:t>
             </w:r>
           </w:p>
         </w:tc>
@@ -4331,42 +4278,7 @@
                 <w:rFonts w:ascii="Calibri" w:hAnsi="Calibri"/>
                 <w:bCs/>
               </w:rPr>
-              <w:t>Un elaborato disponibile</w:t>
-            </w:r>
-            <w:r>
-              <w:rPr>
-                <w:rFonts w:ascii="Calibri" w:hAnsi="Calibri"/>
-                <w:bCs/>
-              </w:rPr>
-              <w:t xml:space="preserve">, </w:t>
-            </w:r>
-            <w:r>
-              <w:rPr>
-                <w:rFonts w:ascii="Calibri" w:hAnsi="Calibri"/>
-                <w:bCs/>
-              </w:rPr>
-              <w:t>nessuna preferenza</w:t>
-            </w:r>
-            <w:r>
-              <w:rPr>
-                <w:rFonts w:ascii="Calibri" w:hAnsi="Calibri"/>
-                <w:bCs/>
-              </w:rPr>
-              <w:t xml:space="preserve">, </w:t>
-            </w:r>
-            <w:r>
-              <w:rPr>
-                <w:rFonts w:ascii="Calibri" w:hAnsi="Calibri"/>
-                <w:bCs/>
-              </w:rPr>
-              <w:t>accettazioni nulle per coerenza</w:t>
-            </w:r>
-            <w:r>
-              <w:rPr>
-                <w:rFonts w:ascii="Calibri" w:hAnsi="Calibri"/>
-                <w:bCs/>
-              </w:rPr>
-              <w:t xml:space="preserve">, </w:t>
+              <w:t xml:space="preserve">Un elaborato disponibile, nessuna preferenza, accettazioni nulle per coerenza, </w:t>
             </w:r>
             <w:proofErr w:type="gramStart"/>
             <w:r>
@@ -4419,14 +4331,7 @@
                 <w:rFonts w:ascii="Calibri" w:hAnsi="Calibri"/>
                 <w:b/>
               </w:rPr>
-              <w:t xml:space="preserve"> </w:t>
-            </w:r>
-            <w:r>
-              <w:rPr>
-                <w:rFonts w:ascii="Calibri" w:hAnsi="Calibri"/>
-                <w:b/>
-              </w:rPr>
-              <w:t>1</w:t>
+              <w:t xml:space="preserve"> 1</w:t>
             </w:r>
           </w:p>
           <w:p>
@@ -4639,21 +4544,7 @@
                 <w:rFonts w:ascii="Calibri" w:hAnsi="Calibri"/>
                 <w:bCs/>
               </w:rPr>
-              <w:t xml:space="preserve">Assegnazione </w:t>
-            </w:r>
-            <w:r>
-              <w:rPr>
-                <w:rFonts w:ascii="Calibri" w:hAnsi="Calibri"/>
-                <w:bCs/>
-              </w:rPr>
-              <w:t>automatica per lo studente con primo elaborato disponibile id 1</w:t>
-            </w:r>
-            <w:r>
-              <w:rPr>
-                <w:rFonts w:ascii="Calibri" w:hAnsi="Calibri"/>
-                <w:bCs/>
-              </w:rPr>
-              <w:t>.</w:t>
+              <w:t>Assegnazione automatica per lo studente con primo elaborato disponibile id 1.</w:t>
             </w:r>
           </w:p>
         </w:tc>
@@ -4697,21 +4588,7 @@
                 <w:rFonts w:ascii="Calibri" w:hAnsi="Calibri"/>
                 <w:bCs/>
               </w:rPr>
-              <w:t xml:space="preserve">Assegnazione di Elaborato id </w:t>
-            </w:r>
-            <w:r>
-              <w:rPr>
-                <w:rFonts w:ascii="Calibri" w:hAnsi="Calibri"/>
-                <w:bCs/>
-              </w:rPr>
-              <w:t>1</w:t>
-            </w:r>
-            <w:r>
-              <w:rPr>
-                <w:rFonts w:ascii="Calibri" w:hAnsi="Calibri"/>
-                <w:bCs/>
-              </w:rPr>
-              <w:t xml:space="preserve"> e Studente id 1</w:t>
+              <w:t>Assegnazione di Elaborato id 1 e Studente id 1</w:t>
             </w:r>
           </w:p>
         </w:tc>
@@ -4797,63 +4674,7 @@
                 <w:rFonts w:ascii="Calibri" w:hAnsi="Calibri"/>
                 <w:bCs/>
               </w:rPr>
-              <w:t xml:space="preserve">Un elaborato disponibile, </w:t>
-            </w:r>
-            <w:r>
-              <w:rPr>
-                <w:rFonts w:ascii="Calibri" w:hAnsi="Calibri"/>
-                <w:bCs/>
-              </w:rPr>
-              <w:t>una</w:t>
-            </w:r>
-            <w:r>
-              <w:rPr>
-                <w:rFonts w:ascii="Calibri" w:hAnsi="Calibri"/>
-                <w:bCs/>
-              </w:rPr>
-              <w:t xml:space="preserve"> preferenza, accetta</w:t>
-            </w:r>
-            <w:r>
-              <w:rPr>
-                <w:rFonts w:ascii="Calibri" w:hAnsi="Calibri"/>
-                <w:bCs/>
-              </w:rPr>
-              <w:t>ta</w:t>
-            </w:r>
-            <w:r>
-              <w:rPr>
-                <w:rFonts w:ascii="Calibri" w:hAnsi="Calibri"/>
-                <w:bCs/>
-              </w:rPr>
-              <w:t xml:space="preserve">, </w:t>
-            </w:r>
-            <w:r>
-              <w:rPr>
-                <w:rFonts w:ascii="Calibri" w:hAnsi="Calibri"/>
-                <w:bCs/>
-              </w:rPr>
-              <w:t xml:space="preserve">non </w:t>
-            </w:r>
-            <w:r>
-              <w:rPr>
-                <w:rFonts w:ascii="Calibri" w:hAnsi="Calibri"/>
-                <w:bCs/>
-              </w:rPr>
-              <w:t>assegnabil</w:t>
-            </w:r>
-            <w:r>
-              <w:rPr>
-                <w:rFonts w:ascii="Calibri" w:hAnsi="Calibri"/>
-                <w:bCs/>
-              </w:rPr>
-              <w:t xml:space="preserve">e, </w:t>
-            </w:r>
-            <w:r>
-              <w:rPr>
-                <w:rFonts w:ascii="Calibri" w:hAnsi="Calibri"/>
-                <w:bCs/>
-              </w:rPr>
-              <w:t>studente ammissibile e non a/r</w:t>
+              <w:t>Un elaborato disponibile, una preferenza, accettata, non assegnabile, studente ammissibile e non a/r</w:t>
             </w:r>
           </w:p>
         </w:tc>
@@ -5202,39 +5023,7 @@
                 <w:bCs/>
                 <w:lang w:val="en-GB"/>
               </w:rPr>
-              <w:t>(studenteID1, [</w:t>
-            </w:r>
-            <w:r>
-              <w:rPr>
-                <w:rFonts w:ascii="Calibri" w:hAnsi="Calibri"/>
-                <w:bCs/>
-                <w:lang w:val="en-GB"/>
-              </w:rPr>
-              <w:t>1</w:t>
-            </w:r>
-            <w:r>
-              <w:rPr>
-                <w:rFonts w:ascii="Calibri" w:hAnsi="Calibri"/>
-                <w:bCs/>
-                <w:lang w:val="en-GB"/>
-              </w:rPr>
-              <w:t>], [</w:t>
-            </w:r>
-            <w:r>
-              <w:rPr>
-                <w:rFonts w:ascii="Calibri" w:hAnsi="Calibri"/>
-                <w:bCs/>
-                <w:lang w:val="en-GB"/>
-              </w:rPr>
-              <w:t>true</w:t>
-            </w:r>
-            <w:r>
-              <w:rPr>
-                <w:rFonts w:ascii="Calibri" w:hAnsi="Calibri"/>
-                <w:bCs/>
-                <w:lang w:val="en-GB"/>
-              </w:rPr>
-              <w:t>])</w:t>
+              <w:t>(studenteID1, [1], [true])</w:t>
             </w:r>
           </w:p>
         </w:tc>
@@ -5397,14 +5186,7 @@
                 <w:rFonts w:ascii="Calibri" w:hAnsi="Calibri"/>
                 <w:bCs/>
               </w:rPr>
-              <w:t xml:space="preserve">Un elaborato disponibile, una preferenza, accettata, assegnabile, studente ammissibile </w:t>
-            </w:r>
-            <w:r>
-              <w:rPr>
-                <w:rFonts w:ascii="Calibri" w:hAnsi="Calibri"/>
-                <w:bCs/>
-              </w:rPr>
-              <w:t>ma con richiesta attiva</w:t>
+              <w:t>Un elaborato disponibile, una preferenza, accettata, assegnabile, studente ammissibile ma con richiesta attiva</w:t>
             </w:r>
           </w:p>
           <w:p>
@@ -5654,35 +5436,7 @@
                 <w:rFonts w:ascii="Calibri" w:hAnsi="Calibri"/>
                 <w:bCs/>
               </w:rPr>
-              <w:t xml:space="preserve">Assegnazione valida per lo studente con la </w:t>
-            </w:r>
-            <w:r>
-              <w:rPr>
-                <w:rFonts w:ascii="Calibri" w:hAnsi="Calibri"/>
-                <w:bCs/>
-              </w:rPr>
-              <w:t xml:space="preserve">prima </w:t>
-            </w:r>
-            <w:r>
-              <w:rPr>
-                <w:rFonts w:ascii="Calibri" w:hAnsi="Calibri"/>
-                <w:bCs/>
-              </w:rPr>
-              <w:t>preferenza</w:t>
-            </w:r>
-            <w:r>
-              <w:rPr>
-                <w:rFonts w:ascii="Calibri" w:hAnsi="Calibri"/>
-                <w:bCs/>
-              </w:rPr>
-              <w:t xml:space="preserve"> della già presente richiesta</w:t>
-            </w:r>
-            <w:r>
-              <w:rPr>
-                <w:rFonts w:ascii="Calibri" w:hAnsi="Calibri"/>
-                <w:bCs/>
-              </w:rPr>
-              <w:t>.</w:t>
+              <w:t>Assegnazione valida per lo studente con la prima preferenza della già presente richiesta.</w:t>
             </w:r>
           </w:p>
         </w:tc>
@@ -5812,14 +5566,7 @@
                 <w:rFonts w:ascii="Calibri" w:hAnsi="Calibri"/>
                 <w:bCs/>
               </w:rPr>
-              <w:t xml:space="preserve">Un elaborato disponibile, una preferenza, accettata, assegnabile, studente ammissibile ma con </w:t>
-            </w:r>
-            <w:r>
-              <w:rPr>
-                <w:rFonts w:ascii="Calibri" w:hAnsi="Calibri"/>
-                <w:bCs/>
-              </w:rPr>
-              <w:t>assegnazione</w:t>
+              <w:t>Un elaborato disponibile, una preferenza, accettata, assegnabile, studente ammissibile ma con assegnazione</w:t>
             </w:r>
           </w:p>
           <w:p>
@@ -5969,21 +5716,7 @@
                 <w:rFonts w:ascii="Calibri" w:hAnsi="Calibri"/>
                 <w:b/>
               </w:rPr>
-              <w:t xml:space="preserve">A </w:t>
-            </w:r>
-            <w:r>
-              <w:rPr>
-                <w:rFonts w:ascii="Calibri" w:hAnsi="Calibri"/>
-                <w:b/>
-              </w:rPr>
-              <w:t>N</w:t>
-            </w:r>
-            <w:r>
-              <w:rPr>
-                <w:rFonts w:ascii="Calibri" w:hAnsi="Calibri"/>
-                <w:b/>
-              </w:rPr>
-              <w:t>R</w:t>
+              <w:t>A NR</w:t>
             </w:r>
           </w:p>
           <w:p>
@@ -6209,8 +5942,17 @@
                 <w:rFonts w:ascii="Calibri" w:hAnsi="Calibri"/>
                 <w:bCs/>
               </w:rPr>
-              <w:t>12</w:t>
-            </w:r>
+              <w:t>1</w:t>
+            </w:r>
+            <w:r>
+              <w:rPr>
+                <w:rFonts w:ascii="Calibri" w:hAnsi="Calibri"/>
+                <w:bCs/>
+              </w:rPr>
+              <w:t>2</w:t>
+            </w:r>
+            <w:bookmarkStart w:id="0" w:name="_GoBack"/>
+            <w:bookmarkEnd w:id="0"/>
           </w:p>
         </w:tc>
         <w:tc>
@@ -6231,14 +5973,7 @@
                 <w:rFonts w:ascii="Calibri" w:hAnsi="Calibri"/>
                 <w:bCs/>
               </w:rPr>
-              <w:t xml:space="preserve">Un elaborato disponibile, una preferenza, accettata, assegnabile, studente </w:t>
-            </w:r>
-            <w:r>
-              <w:rPr>
-                <w:rFonts w:ascii="Calibri" w:hAnsi="Calibri"/>
-                <w:bCs/>
-              </w:rPr>
-              <w:t xml:space="preserve">con </w:t>
+              <w:t xml:space="preserve">Un elaborato disponibile, una preferenza, accettata, assegnabile, studente con </w:t>
             </w:r>
             <w:proofErr w:type="spellStart"/>
             <w:r>
@@ -6254,21 +5989,7 @@
                 <w:rFonts w:ascii="Calibri" w:hAnsi="Calibri"/>
                 <w:bCs/>
               </w:rPr>
-              <w:t xml:space="preserve"> negativi</w:t>
-            </w:r>
-            <w:r>
-              <w:rPr>
-                <w:rFonts w:ascii="Calibri" w:hAnsi="Calibri"/>
-                <w:bCs/>
-              </w:rPr>
-              <w:t xml:space="preserve"> </w:t>
-            </w:r>
-            <w:r>
-              <w:rPr>
-                <w:rFonts w:ascii="Calibri" w:hAnsi="Calibri"/>
-                <w:bCs/>
-              </w:rPr>
-              <w:t>e non a/r</w:t>
+              <w:t xml:space="preserve"> minori dei richiesti e non a/r</w:t>
             </w:r>
           </w:p>
           <w:p>
@@ -6448,581 +6169,7 @@
                 <w:rFonts w:ascii="Calibri" w:hAnsi="Calibri"/>
                 <w:b/>
               </w:rPr>
-              <w:t>&lt;0</w:t>
-            </w:r>
-          </w:p>
-          <w:p>
-            <w:pPr>
-              <w:autoSpaceDE w:val="0"/>
-              <w:rPr>
-                <w:rFonts w:ascii="Calibri" w:hAnsi="Calibri"/>
-                <w:b/>
-              </w:rPr>
-            </w:pPr>
-          </w:p>
-          <w:p>
-            <w:pPr>
-              <w:autoSpaceDE w:val="0"/>
-              <w:rPr>
-                <w:rFonts w:ascii="Calibri" w:hAnsi="Calibri"/>
-                <w:b/>
-              </w:rPr>
-            </w:pPr>
-          </w:p>
-          <w:p>
-            <w:pPr>
-              <w:autoSpaceDE w:val="0"/>
-              <w:rPr>
-                <w:rFonts w:ascii="Calibri" w:hAnsi="Calibri"/>
-                <w:b/>
-              </w:rPr>
-            </w:pPr>
-          </w:p>
-          <w:p>
-            <w:pPr>
-              <w:autoSpaceDE w:val="0"/>
-              <w:rPr>
-                <w:rFonts w:ascii="Calibri" w:hAnsi="Calibri"/>
-                <w:b/>
-              </w:rPr>
-            </w:pPr>
-          </w:p>
-          <w:p>
-            <w:pPr>
-              <w:autoSpaceDE w:val="0"/>
-              <w:rPr>
-                <w:rFonts w:ascii="Calibri" w:hAnsi="Calibri"/>
-                <w:b/>
-              </w:rPr>
-            </w:pPr>
-          </w:p>
-          <w:p>
-            <w:pPr>
-              <w:autoSpaceDE w:val="0"/>
-              <w:rPr>
-                <w:rFonts w:ascii="Calibri" w:hAnsi="Calibri"/>
-                <w:b/>
-              </w:rPr>
-            </w:pPr>
-          </w:p>
-          <w:p>
-            <w:pPr>
-              <w:autoSpaceDE w:val="0"/>
-              <w:rPr>
-                <w:rFonts w:ascii="Calibri" w:hAnsi="Calibri"/>
-                <w:b/>
-              </w:rPr>
-            </w:pPr>
-          </w:p>
-          <w:p>
-            <w:pPr>
-              <w:autoSpaceDE w:val="0"/>
-              <w:rPr>
-                <w:rFonts w:ascii="Calibri" w:hAnsi="Calibri"/>
-                <w:b/>
-              </w:rPr>
-            </w:pPr>
-          </w:p>
-        </w:tc>
-        <w:tc>
-          <w:tcPr>
-            <w:tcW w:w="1153" w:type="dxa"/>
-            <w:shd w:val="clear" w:color="auto" w:fill="auto"/>
-          </w:tcPr>
-          <w:p>
-            <w:pPr>
-              <w:autoSpaceDE w:val="0"/>
-              <w:rPr>
-                <w:rFonts w:ascii="Calibri" w:hAnsi="Calibri"/>
-                <w:b/>
-              </w:rPr>
-            </w:pPr>
-            <w:r>
-              <w:rPr>
-                <w:rFonts w:ascii="Calibri" w:hAnsi="Calibri"/>
-                <w:b/>
-              </w:rPr>
-              <w:lastRenderedPageBreak/>
-              <w:t>VEDERE NOTE IN ALTO</w:t>
-            </w:r>
-          </w:p>
-        </w:tc>
-        <w:tc>
-          <w:tcPr>
-            <w:tcW w:w="3985" w:type="dxa"/>
-            <w:shd w:val="clear" w:color="auto" w:fill="auto"/>
-          </w:tcPr>
-          <w:p>
-            <w:pPr>
-              <w:autoSpaceDE w:val="0"/>
-              <w:rPr>
-                <w:rFonts w:ascii="Calibri" w:hAnsi="Calibri"/>
-                <w:bCs/>
-              </w:rPr>
-            </w:pPr>
-            <w:proofErr w:type="spellStart"/>
-            <w:r>
-              <w:rPr>
-                <w:rFonts w:ascii="Calibri" w:hAnsi="Calibri"/>
-                <w:bCs/>
-                <w:lang w:val="en-GB"/>
-              </w:rPr>
-              <w:t>gElab.stubSimulateAssegnazione</w:t>
-            </w:r>
-            <w:proofErr w:type="spellEnd"/>
-            <w:r>
-              <w:rPr>
-                <w:rFonts w:ascii="Calibri" w:hAnsi="Calibri"/>
-                <w:bCs/>
-                <w:lang w:val="en-GB"/>
-              </w:rPr>
-              <w:t>(studenteID1, [1], [true])</w:t>
-            </w:r>
-          </w:p>
-        </w:tc>
-        <w:tc>
-          <w:tcPr>
-            <w:tcW w:w="1318" w:type="dxa"/>
-            <w:shd w:val="clear" w:color="auto" w:fill="auto"/>
-          </w:tcPr>
-          <w:p>
-            <w:pPr>
-              <w:autoSpaceDE w:val="0"/>
-              <w:rPr>
-                <w:rFonts w:ascii="Calibri" w:hAnsi="Calibri"/>
-                <w:bCs/>
-              </w:rPr>
-            </w:pPr>
-            <w:proofErr w:type="spellStart"/>
-            <w:r>
-              <w:rPr>
-                <w:rFonts w:ascii="Calibri" w:hAnsi="Calibri"/>
-                <w:bCs/>
-              </w:rPr>
-              <w:t>Throw</w:t>
-            </w:r>
-            <w:proofErr w:type="spellEnd"/>
-            <w:r>
-              <w:rPr>
-                <w:rFonts w:ascii="Calibri" w:hAnsi="Calibri"/>
-                <w:bCs/>
-              </w:rPr>
-              <w:t xml:space="preserve"> di eccezione </w:t>
-            </w:r>
-            <w:r>
-              <w:rPr>
-                <w:rFonts w:ascii="Calibri" w:hAnsi="Calibri"/>
-                <w:bCs/>
-              </w:rPr>
-              <w:t>Elemento In valido</w:t>
-            </w:r>
-            <w:r>
-              <w:rPr>
-                <w:rFonts w:ascii="Calibri" w:hAnsi="Calibri"/>
-                <w:bCs/>
-              </w:rPr>
-              <w:t xml:space="preserve"> (errore di database)</w:t>
-            </w:r>
-            <w:r>
-              <w:rPr>
-                <w:rFonts w:ascii="Calibri" w:hAnsi="Calibri"/>
-                <w:bCs/>
-              </w:rPr>
-              <w:t>.</w:t>
-            </w:r>
-          </w:p>
-        </w:tc>
-        <w:tc>
-          <w:tcPr>
-            <w:tcW w:w="1064" w:type="dxa"/>
-            <w:shd w:val="clear" w:color="auto" w:fill="auto"/>
-          </w:tcPr>
-          <w:p>
-            <w:pPr>
-              <w:autoSpaceDE w:val="0"/>
-              <w:rPr>
-                <w:rFonts w:ascii="Calibri" w:hAnsi="Calibri"/>
-                <w:bCs/>
-              </w:rPr>
-            </w:pPr>
-            <w:r>
-              <w:rPr>
-                <w:rFonts w:ascii="Calibri" w:hAnsi="Calibri"/>
-                <w:bCs/>
-              </w:rPr>
-              <w:t>N/A</w:t>
-            </w:r>
-          </w:p>
-        </w:tc>
-        <w:tc>
-          <w:tcPr>
-            <w:tcW w:w="1363" w:type="dxa"/>
-            <w:shd w:val="clear" w:color="auto" w:fill="auto"/>
-          </w:tcPr>
-          <w:p>
-            <w:pPr>
-              <w:autoSpaceDE w:val="0"/>
-              <w:rPr>
-                <w:rFonts w:ascii="Calibri" w:hAnsi="Calibri"/>
-                <w:bCs/>
-              </w:rPr>
-            </w:pPr>
-            <w:proofErr w:type="spellStart"/>
-            <w:r>
-              <w:rPr>
-                <w:rFonts w:ascii="Calibri" w:hAnsi="Calibri"/>
-                <w:bCs/>
-              </w:rPr>
-              <w:t>Throw</w:t>
-            </w:r>
-            <w:proofErr w:type="spellEnd"/>
-            <w:r>
-              <w:rPr>
-                <w:rFonts w:ascii="Calibri" w:hAnsi="Calibri"/>
-                <w:bCs/>
-              </w:rPr>
-              <w:t xml:space="preserve"> di eccezione </w:t>
-            </w:r>
-            <w:r>
-              <w:rPr>
-                <w:rFonts w:ascii="Calibri" w:hAnsi="Calibri"/>
-                <w:bCs/>
-              </w:rPr>
-              <w:t>Elemento</w:t>
-            </w:r>
-            <w:r>
-              <w:rPr>
-                <w:rFonts w:ascii="Calibri" w:hAnsi="Calibri"/>
-                <w:bCs/>
-              </w:rPr>
-              <w:t xml:space="preserve"> In</w:t>
-            </w:r>
-            <w:r>
-              <w:rPr>
-                <w:rFonts w:ascii="Calibri" w:hAnsi="Calibri"/>
-                <w:bCs/>
-              </w:rPr>
-              <w:t>valido</w:t>
-            </w:r>
-            <w:r>
-              <w:rPr>
-                <w:rFonts w:ascii="Calibri" w:hAnsi="Calibri"/>
-                <w:bCs/>
-              </w:rPr>
-              <w:t>.</w:t>
-            </w:r>
-          </w:p>
-        </w:tc>
-        <w:tc>
-          <w:tcPr>
-            <w:tcW w:w="1084" w:type="dxa"/>
-            <w:shd w:val="clear" w:color="auto" w:fill="auto"/>
-          </w:tcPr>
-          <w:p>
-            <w:pPr>
-              <w:autoSpaceDE w:val="0"/>
-              <w:rPr>
-                <w:rFonts w:ascii="Calibri" w:hAnsi="Calibri"/>
-                <w:bCs/>
-                <w:lang w:val="en-US"/>
-              </w:rPr>
-            </w:pPr>
-            <w:r>
-              <w:rPr>
-                <w:rFonts w:ascii="Calibri" w:hAnsi="Calibri"/>
-                <w:bCs/>
-                <w:lang w:val="en-US"/>
-              </w:rPr>
-              <w:t>//</w:t>
-            </w:r>
-          </w:p>
-        </w:tc>
-        <w:tc>
-          <w:tcPr>
-            <w:tcW w:w="738" w:type="dxa"/>
-            <w:shd w:val="clear" w:color="auto" w:fill="auto"/>
-          </w:tcPr>
-          <w:p>
-            <w:pPr>
-              <w:autoSpaceDE w:val="0"/>
-              <w:rPr>
-                <w:rFonts w:ascii="Calibri" w:hAnsi="Calibri"/>
-                <w:bCs/>
-                <w:lang w:val="en-US"/>
-              </w:rPr>
-            </w:pPr>
-          </w:p>
-        </w:tc>
-      </w:tr>
-      <w:tr>
-        <w:trPr>
-          <w:trHeight w:val="244"/>
-        </w:trPr>
-        <w:tc>
-          <w:tcPr>
-            <w:tcW w:w="628" w:type="dxa"/>
-            <w:shd w:val="clear" w:color="auto" w:fill="auto"/>
-          </w:tcPr>
-          <w:p>
-            <w:pPr>
-              <w:autoSpaceDE w:val="0"/>
-              <w:rPr>
-                <w:rFonts w:ascii="Calibri" w:hAnsi="Calibri"/>
-                <w:bCs/>
-              </w:rPr>
-            </w:pPr>
-            <w:r>
-              <w:rPr>
-                <w:rFonts w:ascii="Calibri" w:hAnsi="Calibri"/>
-                <w:bCs/>
-              </w:rPr>
-              <w:t>13</w:t>
-            </w:r>
-          </w:p>
-        </w:tc>
-        <w:tc>
-          <w:tcPr>
-            <w:tcW w:w="1298" w:type="dxa"/>
-            <w:shd w:val="clear" w:color="auto" w:fill="auto"/>
-          </w:tcPr>
-          <w:p>
-            <w:pPr>
-              <w:autoSpaceDE w:val="0"/>
-              <w:rPr>
-                <w:rFonts w:ascii="Calibri" w:hAnsi="Calibri"/>
-                <w:bCs/>
-              </w:rPr>
-            </w:pPr>
-            <w:r>
-              <w:rPr>
-                <w:rFonts w:ascii="Calibri" w:hAnsi="Calibri"/>
-                <w:bCs/>
-              </w:rPr>
-              <w:t xml:space="preserve">Un elaborato disponibile, una preferenza, accettata, assegnabile, studente con </w:t>
-            </w:r>
-            <w:proofErr w:type="spellStart"/>
-            <w:r>
-              <w:rPr>
-                <w:rFonts w:ascii="Calibri" w:hAnsi="Calibri"/>
-                <w:bCs/>
-              </w:rPr>
-              <w:t>cfu</w:t>
-            </w:r>
-            <w:proofErr w:type="spellEnd"/>
-            <w:r>
-              <w:rPr>
-                <w:rFonts w:ascii="Calibri" w:hAnsi="Calibri"/>
-                <w:bCs/>
-              </w:rPr>
-              <w:t xml:space="preserve"> </w:t>
-            </w:r>
-            <w:r>
-              <w:rPr>
-                <w:rFonts w:ascii="Calibri" w:hAnsi="Calibri"/>
-                <w:bCs/>
-              </w:rPr>
-              <w:t xml:space="preserve">minori dei richiesti </w:t>
-            </w:r>
-            <w:r>
-              <w:rPr>
-                <w:rFonts w:ascii="Calibri" w:hAnsi="Calibri"/>
-                <w:bCs/>
-              </w:rPr>
-              <w:t>e non a/r</w:t>
-            </w:r>
-          </w:p>
-          <w:p>
-            <w:pPr>
-              <w:autoSpaceDE w:val="0"/>
-              <w:rPr>
-                <w:rFonts w:ascii="Calibri" w:hAnsi="Calibri"/>
-                <w:bCs/>
-              </w:rPr>
-            </w:pPr>
-          </w:p>
-        </w:tc>
-        <w:tc>
-          <w:tcPr>
-            <w:tcW w:w="2106" w:type="dxa"/>
-          </w:tcPr>
-          <w:p>
-            <w:pPr>
-              <w:autoSpaceDE w:val="0"/>
-              <w:rPr>
-                <w:rFonts w:ascii="Calibri" w:hAnsi="Calibri"/>
-                <w:b/>
-              </w:rPr>
-            </w:pPr>
-            <w:r>
-              <w:rPr>
-                <w:rFonts w:ascii="Calibri" w:hAnsi="Calibri"/>
-                <w:bCs/>
-              </w:rPr>
-              <w:t>ELABORATI DISP:</w:t>
-            </w:r>
-            <w:r>
-              <w:rPr>
-                <w:rFonts w:ascii="Calibri" w:hAnsi="Calibri"/>
-                <w:b/>
-              </w:rPr>
-              <w:t xml:space="preserve"> 1</w:t>
-            </w:r>
-          </w:p>
-          <w:p>
-            <w:pPr>
-              <w:autoSpaceDE w:val="0"/>
-              <w:rPr>
-                <w:rFonts w:ascii="Calibri" w:hAnsi="Calibri"/>
-                <w:b/>
-              </w:rPr>
-            </w:pPr>
-            <w:r>
-              <w:rPr>
-                <w:rFonts w:ascii="Calibri" w:hAnsi="Calibri"/>
-                <w:bCs/>
-              </w:rPr>
-              <w:t>PREFERENZE</w:t>
-            </w:r>
-            <w:r>
-              <w:rPr>
-                <w:rFonts w:ascii="Calibri" w:hAnsi="Calibri"/>
-                <w:bCs/>
-              </w:rPr>
-              <w:t xml:space="preserve">: </w:t>
-            </w:r>
-            <w:r>
-              <w:rPr>
-                <w:rFonts w:ascii="Calibri" w:hAnsi="Calibri"/>
-                <w:b/>
-              </w:rPr>
-              <w:t>1</w:t>
-            </w:r>
-          </w:p>
-          <w:p>
-            <w:pPr>
-              <w:autoSpaceDE w:val="0"/>
-              <w:rPr>
-                <w:rFonts w:ascii="Calibri" w:hAnsi="Calibri"/>
-                <w:b/>
-              </w:rPr>
-            </w:pPr>
-            <w:r>
-              <w:rPr>
-                <w:rFonts w:ascii="Calibri" w:hAnsi="Calibri"/>
-                <w:bCs/>
-              </w:rPr>
-              <w:t>SCELTA</w:t>
-            </w:r>
-            <w:r>
-              <w:rPr>
-                <w:rFonts w:ascii="Calibri" w:hAnsi="Calibri"/>
-                <w:bCs/>
-              </w:rPr>
-              <w:t xml:space="preserve">: </w:t>
-            </w:r>
-            <w:r>
-              <w:rPr>
-                <w:rFonts w:ascii="Calibri" w:hAnsi="Calibri"/>
-                <w:b/>
-              </w:rPr>
-              <w:t>ACCETTATA</w:t>
-            </w:r>
-          </w:p>
-          <w:p>
-            <w:pPr>
-              <w:autoSpaceDE w:val="0"/>
-              <w:rPr>
-                <w:rFonts w:ascii="Calibri" w:hAnsi="Calibri"/>
-                <w:b/>
-              </w:rPr>
-            </w:pPr>
-            <w:r>
-              <w:rPr>
-                <w:rFonts w:ascii="Calibri" w:hAnsi="Calibri"/>
-                <w:bCs/>
-              </w:rPr>
-              <w:t xml:space="preserve">ASSEGNABILI: </w:t>
-            </w:r>
-            <w:r>
-              <w:rPr>
-                <w:rFonts w:ascii="Calibri" w:hAnsi="Calibri"/>
-                <w:b/>
-              </w:rPr>
-              <w:t>ASSEGNABILE</w:t>
-            </w:r>
-          </w:p>
-          <w:p>
-            <w:pPr>
-              <w:autoSpaceDE w:val="0"/>
-              <w:rPr>
-                <w:rFonts w:ascii="Calibri" w:hAnsi="Calibri"/>
-                <w:b/>
-              </w:rPr>
-            </w:pPr>
-            <w:r>
-              <w:rPr>
-                <w:rFonts w:ascii="Calibri" w:hAnsi="Calibri"/>
-                <w:bCs/>
-              </w:rPr>
-              <w:t>TIPO STUDENTE</w:t>
-            </w:r>
-            <w:r>
-              <w:rPr>
-                <w:rFonts w:ascii="Calibri" w:hAnsi="Calibri"/>
-                <w:bCs/>
-              </w:rPr>
-              <w:t xml:space="preserve">: </w:t>
-            </w:r>
-            <w:r>
-              <w:rPr>
-                <w:rFonts w:ascii="Calibri" w:hAnsi="Calibri"/>
-                <w:bCs/>
-              </w:rPr>
-              <w:t>N</w:t>
-            </w:r>
-            <w:r>
-              <w:rPr>
-                <w:rFonts w:ascii="Calibri" w:hAnsi="Calibri"/>
-                <w:b/>
-              </w:rPr>
-              <w:t>A NR</w:t>
-            </w:r>
-          </w:p>
-          <w:p>
-            <w:pPr>
-              <w:autoSpaceDE w:val="0"/>
-              <w:rPr>
-                <w:rFonts w:ascii="Calibri" w:hAnsi="Calibri"/>
-                <w:b/>
-              </w:rPr>
-            </w:pPr>
-            <w:r>
-              <w:rPr>
-                <w:rFonts w:ascii="Calibri" w:hAnsi="Calibri"/>
-                <w:bCs/>
-              </w:rPr>
-              <w:t xml:space="preserve">CFU: </w:t>
-            </w:r>
-            <w:r>
-              <w:rPr>
-                <w:rFonts w:ascii="Calibri" w:hAnsi="Calibri"/>
-                <w:b/>
-              </w:rPr>
-              <w:t>&lt;</w:t>
-            </w:r>
-            <w:r>
-              <w:rPr>
-                <w:rFonts w:ascii="Calibri" w:hAnsi="Calibri"/>
-                <w:b/>
-              </w:rPr>
-              <w:t>10</w:t>
-            </w:r>
-            <w:r>
-              <w:rPr>
-                <w:rFonts w:ascii="Calibri" w:hAnsi="Calibri"/>
-                <w:b/>
-              </w:rPr>
-              <w:t>0</w:t>
+              <w:t>&lt;100</w:t>
             </w:r>
           </w:p>
           <w:p>
@@ -7869,6 +7016,7 @@
   <w:style w:type="character" w:default="1" w:styleId="DefaultParagraphFont">
     <w:name w:val="Default Paragraph Font"/>
     <w:uiPriority w:val="1"/>
+    <w:semiHidden/>
     <w:unhideWhenUsed/>
   </w:style>
   <w:style w:type="table" w:default="1" w:styleId="TableNormal">
@@ -8222,7 +7370,7 @@
 </file>
 
 <file path=customXml/itemProps1.xml><?xml version="1.0" encoding="utf-8"?>
-<ds:datastoreItem xmlns:ds="http://schemas.openxmlformats.org/officeDocument/2006/customXml" ds:itemID="{49B84874-46B5-0E49-B514-CE96FEB92A55}">
+<ds:datastoreItem xmlns:ds="http://schemas.openxmlformats.org/officeDocument/2006/customXml" ds:itemID="{3B4230FB-67A4-8145-AAFE-C7A711517BC1}">
   <ds:schemaRefs>
     <ds:schemaRef ds:uri="http://schemas.openxmlformats.org/officeDocument/2006/bibliography"/>
   </ds:schemaRefs>

</xml_diff>